<commit_message>
Cleaned up four category graphs
</commit_message>
<xml_diff>
--- a/PaperOutline.docx
+++ b/PaperOutline.docx
@@ -1,6 +1,6 @@
 
 <file path=word/document.xml><?xml version="1.0" encoding="utf-8"?>
-<w:document xmlns:wpc="http://schemas.microsoft.com/office/word/2010/wordprocessingCanvas" xmlns:cx="http://schemas.microsoft.com/office/drawing/2014/chartex" xmlns:cx1="http://schemas.microsoft.com/office/drawing/2015/9/8/chartex" xmlns:mc="http://schemas.openxmlformats.org/markup-compatibility/2006" xmlns:o="urn:schemas-microsoft-com:office:office" xmlns:r="http://schemas.openxmlformats.org/officeDocument/2006/relationships" xmlns:m="http://schemas.openxmlformats.org/officeDocument/2006/math" xmlns:v="urn:schemas-microsoft-com:vml" xmlns:wp14="http://schemas.microsoft.com/office/word/2010/wordprocessingDrawing" xmlns:wp="http://schemas.openxmlformats.org/drawingml/2006/wordprocessingDrawing" xmlns:w10="urn:schemas-microsoft-com:office:word" xmlns:w="http://schemas.openxmlformats.org/wordprocessingml/2006/main" xmlns:w14="http://schemas.microsoft.com/office/word/2010/wordml" xmlns:w15="http://schemas.microsoft.com/office/word/2012/wordml" xmlns:w16se="http://schemas.microsoft.com/office/word/2015/wordml/symex" xmlns:wpg="http://schemas.microsoft.com/office/word/2010/wordprocessingGroup" xmlns:wpi="http://schemas.microsoft.com/office/word/2010/wordprocessingInk" xmlns:wne="http://schemas.microsoft.com/office/word/2006/wordml" xmlns:wps="http://schemas.microsoft.com/office/word/2010/wordprocessingShape" mc:Ignorable="w14 w15 w16se wp14">
+<w:document xmlns:wpc="http://schemas.microsoft.com/office/word/2010/wordprocessingCanvas" xmlns:cx="http://schemas.microsoft.com/office/drawing/2014/chartex" xmlns:cx1="http://schemas.microsoft.com/office/drawing/2015/9/8/chartex" xmlns:cx2="http://schemas.microsoft.com/office/drawing/2015/10/21/chartex" xmlns:cx3="http://schemas.microsoft.com/office/drawing/2016/5/9/chartex" xmlns:cx4="http://schemas.microsoft.com/office/drawing/2016/5/10/chartex" xmlns:cx5="http://schemas.microsoft.com/office/drawing/2016/5/11/chartex" xmlns:cx6="http://schemas.microsoft.com/office/drawing/2016/5/12/chartex" xmlns:cx7="http://schemas.microsoft.com/office/drawing/2016/5/13/chartex" xmlns:cx8="http://schemas.microsoft.com/office/drawing/2016/5/14/chartex" xmlns:mc="http://schemas.openxmlformats.org/markup-compatibility/2006" xmlns:aink="http://schemas.microsoft.com/office/drawing/2016/ink" xmlns:am3d="http://schemas.microsoft.com/office/drawing/2017/model3d" xmlns:o="urn:schemas-microsoft-com:office:office" xmlns:r="http://schemas.openxmlformats.org/officeDocument/2006/relationships" xmlns:m="http://schemas.openxmlformats.org/officeDocument/2006/math" xmlns:v="urn:schemas-microsoft-com:vml" xmlns:wp14="http://schemas.microsoft.com/office/word/2010/wordprocessingDrawing" xmlns:wp="http://schemas.openxmlformats.org/drawingml/2006/wordprocessingDrawing" xmlns:w10="urn:schemas-microsoft-com:office:word" xmlns:w="http://schemas.openxmlformats.org/wordprocessingml/2006/main" xmlns:w14="http://schemas.microsoft.com/office/word/2010/wordml" xmlns:w15="http://schemas.microsoft.com/office/word/2012/wordml" xmlns:w16cex="http://schemas.microsoft.com/office/word/2018/wordml/cex" xmlns:w16cid="http://schemas.microsoft.com/office/word/2016/wordml/cid" xmlns:w16="http://schemas.microsoft.com/office/word/2018/wordml" xmlns:w16sdtdh="http://schemas.microsoft.com/office/word/2020/wordml/sdtdatahash" xmlns:w16se="http://schemas.microsoft.com/office/word/2015/wordml/symex" xmlns:wpg="http://schemas.microsoft.com/office/word/2010/wordprocessingGroup" xmlns:wpi="http://schemas.microsoft.com/office/word/2010/wordprocessingInk" xmlns:wne="http://schemas.microsoft.com/office/word/2006/wordml" xmlns:wps="http://schemas.microsoft.com/office/word/2010/wordprocessingShape" mc:Ignorable="w14 w15 w16se w16cid w16 w16cex w16sdtdh wp14">
   <w:body>
     <w:p>
       <w:pPr>
@@ -22,12 +22,7 @@
     </w:p>
     <w:p>
       <w:r>
-        <w:t>[</w:t>
-      </w:r>
-      <w:bookmarkStart w:id="0" w:name="_GoBack"/>
-      <w:bookmarkEnd w:id="0"/>
-      <w:r>
-        <w:t>Gap in the literature 2]</w:t>
+        <w:t>[Gap in the literature 2]</w:t>
       </w:r>
     </w:p>
     <w:p>
@@ -98,13 +93,11 @@
     </w:p>
     <w:p>
       <w:r>
-        <w:t xml:space="preserve">[Describing the figure: mortality. </w:t>
-      </w:r>
-      <w:proofErr w:type="spellStart"/>
-      <w:r>
-        <w:t>Mabye</w:t>
-      </w:r>
-      <w:proofErr w:type="spellEnd"/>
+        <w:t>[Describing the figure: mortality. Ma</w:t>
+      </w:r>
+      <w:r>
+        <w:t>ybe</w:t>
+      </w:r>
       <w:r>
         <w:t xml:space="preserve"> talk about why mortality is rising.]</w:t>
       </w:r>
@@ -116,15 +109,13 @@
     </w:p>
     <w:p>
       <w:r>
-        <w:t xml:space="preserve">[Describing the figure: international migration. </w:t>
-      </w:r>
-      <w:proofErr w:type="spellStart"/>
-      <w:r>
-        <w:t>Talka</w:t>
-      </w:r>
-      <w:proofErr w:type="spellEnd"/>
-      <w:r>
-        <w:t xml:space="preserve"> bout why international migration is falling.]</w:t>
+        <w:t>[Describing the figure: international migration. Talk</w:t>
+      </w:r>
+      <w:r>
+        <w:t xml:space="preserve"> a</w:t>
+      </w:r>
+      <w:r>
+        <w:t>bout why international migration is falling.]</w:t>
       </w:r>
     </w:p>
     <w:p>
@@ -218,7 +209,7 @@
 </file>
 
 <file path=word/styles.xml><?xml version="1.0" encoding="utf-8"?>
-<w:styles xmlns:mc="http://schemas.openxmlformats.org/markup-compatibility/2006" xmlns:r="http://schemas.openxmlformats.org/officeDocument/2006/relationships" xmlns:w="http://schemas.openxmlformats.org/wordprocessingml/2006/main" xmlns:w14="http://schemas.microsoft.com/office/word/2010/wordml" xmlns:w15="http://schemas.microsoft.com/office/word/2012/wordml" xmlns:w16se="http://schemas.microsoft.com/office/word/2015/wordml/symex" mc:Ignorable="w14 w15 w16se">
+<w:styles xmlns:mc="http://schemas.openxmlformats.org/markup-compatibility/2006" xmlns:r="http://schemas.openxmlformats.org/officeDocument/2006/relationships" xmlns:w="http://schemas.openxmlformats.org/wordprocessingml/2006/main" xmlns:w14="http://schemas.microsoft.com/office/word/2010/wordml" xmlns:w15="http://schemas.microsoft.com/office/word/2012/wordml" xmlns:w16cex="http://schemas.microsoft.com/office/word/2018/wordml/cex" xmlns:w16cid="http://schemas.microsoft.com/office/word/2016/wordml/cid" xmlns:w16="http://schemas.microsoft.com/office/word/2018/wordml" xmlns:w16sdtdh="http://schemas.microsoft.com/office/word/2020/wordml/sdtdatahash" xmlns:w16se="http://schemas.microsoft.com/office/word/2015/wordml/symex" mc:Ignorable="w14 w15 w16se w16cid w16 w16cex w16sdtdh">
   <w:docDefaults>
     <w:rPrDefault>
       <w:rPr>
@@ -234,7 +225,7 @@
       </w:pPr>
     </w:pPrDefault>
   </w:docDefaults>
-  <w:latentStyles w:defLockedState="0" w:defUIPriority="99" w:defSemiHidden="0" w:defUnhideWhenUsed="0" w:defQFormat="0" w:count="371">
+  <w:latentStyles w:defLockedState="0" w:defUIPriority="99" w:defSemiHidden="0" w:defUnhideWhenUsed="0" w:defQFormat="0" w:count="376">
     <w:lsdException w:name="Normal" w:uiPriority="0" w:qFormat="1"/>
     <w:lsdException w:name="heading 1" w:uiPriority="9" w:qFormat="1"/>
     <w:lsdException w:name="heading 2" w:semiHidden="1" w:uiPriority="9" w:unhideWhenUsed="1" w:qFormat="1"/>
@@ -340,7 +331,6 @@
     <w:lsdException w:name="HTML Sample" w:semiHidden="1" w:unhideWhenUsed="1"/>
     <w:lsdException w:name="HTML Typewriter" w:semiHidden="1" w:unhideWhenUsed="1"/>
     <w:lsdException w:name="HTML Variable" w:semiHidden="1" w:unhideWhenUsed="1"/>
-    <w:lsdException w:name="Normal Table" w:semiHidden="1" w:unhideWhenUsed="1"/>
     <w:lsdException w:name="annotation subject" w:semiHidden="1" w:unhideWhenUsed="1"/>
     <w:lsdException w:name="No List" w:semiHidden="1" w:unhideWhenUsed="1"/>
     <w:lsdException w:name="Outline List 1" w:semiHidden="1" w:unhideWhenUsed="1"/>
@@ -383,11 +373,8 @@
     <w:lsdException w:name="Table Contemporary" w:semiHidden="1" w:unhideWhenUsed="1"/>
     <w:lsdException w:name="Table Elegant" w:semiHidden="1" w:unhideWhenUsed="1"/>
     <w:lsdException w:name="Table Professional" w:semiHidden="1" w:unhideWhenUsed="1"/>
-    <w:lsdException w:name="Table Subtle 1" w:semiHidden="1" w:unhideWhenUsed="1"/>
     <w:lsdException w:name="Table Subtle 2" w:semiHidden="1" w:unhideWhenUsed="1"/>
     <w:lsdException w:name="Table Web 1" w:semiHidden="1" w:unhideWhenUsed="1"/>
-    <w:lsdException w:name="Table Web 2" w:semiHidden="1" w:unhideWhenUsed="1"/>
-    <w:lsdException w:name="Table Web 3" w:semiHidden="1" w:unhideWhenUsed="1"/>
     <w:lsdException w:name="Balloon Text" w:semiHidden="1" w:unhideWhenUsed="1"/>
     <w:lsdException w:name="Table Grid" w:uiPriority="39"/>
     <w:lsdException w:name="Table Theme" w:semiHidden="1" w:unhideWhenUsed="1"/>
@@ -606,6 +593,11 @@
     <w:lsdException w:name="List Table 5 Dark Accent 6" w:uiPriority="50"/>
     <w:lsdException w:name="List Table 6 Colorful Accent 6" w:uiPriority="51"/>
     <w:lsdException w:name="List Table 7 Colorful Accent 6" w:uiPriority="52"/>
+    <w:lsdException w:name="Mention" w:semiHidden="1" w:unhideWhenUsed="1"/>
+    <w:lsdException w:name="Smart Hyperlink" w:semiHidden="1" w:unhideWhenUsed="1"/>
+    <w:lsdException w:name="Hashtag" w:semiHidden="1" w:unhideWhenUsed="1"/>
+    <w:lsdException w:name="Unresolved Mention" w:semiHidden="1" w:unhideWhenUsed="1"/>
+    <w:lsdException w:name="Smart Link" w:semiHidden="1" w:unhideWhenUsed="1"/>
   </w:latentStyles>
   <w:style w:type="paragraph" w:default="1" w:styleId="Normal">
     <w:name w:val="Normal"/>
@@ -1007,6 +999,21 @@
 </file>
 
 <file path=customXml/item1.xml><?xml version="1.0" encoding="utf-8"?>
+<p:properties xmlns:p="http://schemas.microsoft.com/office/2006/metadata/properties" xmlns:xsi="http://www.w3.org/2001/XMLSchema-instance" xmlns:pc="http://schemas.microsoft.com/office/infopath/2007/PartnerControls">
+  <documentManagement/>
+</p:properties>
+</file>
+
+<file path=customXml/item2.xml><?xml version="1.0" encoding="utf-8"?>
+<?mso-contentType ?>
+<FormTemplates xmlns="http://schemas.microsoft.com/sharepoint/v3/contenttype/forms">
+  <Display>DocumentLibraryForm</Display>
+  <Edit>DocumentLibraryForm</Edit>
+  <New>DocumentLibraryForm</New>
+</FormTemplates>
+</file>
+
+<file path=customXml/item3.xml><?xml version="1.0" encoding="utf-8"?>
 <ct:contentTypeSchema xmlns:ct="http://schemas.microsoft.com/office/2006/metadata/contentType" xmlns:ma="http://schemas.microsoft.com/office/2006/metadata/properties/metaAttributes" ct:_="" ma:_="" ma:contentTypeName="Document" ma:contentTypeID="0x0101005769E63EB41BFD45B3713F1A4F9A6C25" ma:contentTypeVersion="10" ma:contentTypeDescription="Create a new document." ma:contentTypeScope="" ma:versionID="07576d8a119b2559161a6abb63c6941b">
   <xsd:schema xmlns:xsd="http://www.w3.org/2001/XMLSchema" xmlns:xs="http://www.w3.org/2001/XMLSchema" xmlns:p="http://schemas.microsoft.com/office/2006/metadata/properties" xmlns:ns3="54a4078d-61f4-41b2-9134-514de36988b3" targetNamespace="http://schemas.microsoft.com/office/2006/metadata/properties" ma:root="true" ma:fieldsID="e508bf29e1e4c4c3c6eadd076d9c17b0" ns3:_="">
     <xsd:import namespace="54a4078d-61f4-41b2-9134-514de36988b3"/>
@@ -1190,22 +1197,24 @@
 </ct:contentTypeSchema>
 </file>
 
-<file path=customXml/item2.xml><?xml version="1.0" encoding="utf-8"?>
-<?mso-contentType ?>
-<FormTemplates xmlns="http://schemas.microsoft.com/sharepoint/v3/contenttype/forms">
-  <Display>DocumentLibraryForm</Display>
-  <Edit>DocumentLibraryForm</Edit>
-  <New>DocumentLibraryForm</New>
-</FormTemplates>
+<file path=customXml/itemProps1.xml><?xml version="1.0" encoding="utf-8"?>
+<ds:datastoreItem xmlns:ds="http://schemas.openxmlformats.org/officeDocument/2006/customXml" ds:itemID="{1BD27D71-F5BC-442C-A084-57F37F4C3FDF}">
+  <ds:schemaRefs>
+    <ds:schemaRef ds:uri="http://schemas.microsoft.com/office/2006/metadata/properties"/>
+    <ds:schemaRef ds:uri="http://schemas.microsoft.com/office/infopath/2007/PartnerControls"/>
+  </ds:schemaRefs>
+</ds:datastoreItem>
 </file>
 
-<file path=customXml/item3.xml><?xml version="1.0" encoding="utf-8"?>
-<p:properties xmlns:p="http://schemas.microsoft.com/office/2006/metadata/properties" xmlns:xsi="http://www.w3.org/2001/XMLSchema-instance" xmlns:pc="http://schemas.microsoft.com/office/infopath/2007/PartnerControls">
-  <documentManagement/>
-</p:properties>
+<file path=customXml/itemProps2.xml><?xml version="1.0" encoding="utf-8"?>
+<ds:datastoreItem xmlns:ds="http://schemas.openxmlformats.org/officeDocument/2006/customXml" ds:itemID="{C5F1265B-978A-4AC5-A93D-C032FF95346B}">
+  <ds:schemaRefs>
+    <ds:schemaRef ds:uri="http://schemas.microsoft.com/sharepoint/v3/contenttype/forms"/>
+  </ds:schemaRefs>
+</ds:datastoreItem>
 </file>
 
-<file path=customXml/itemProps1.xml><?xml version="1.0" encoding="utf-8"?>
+<file path=customXml/itemProps3.xml><?xml version="1.0" encoding="utf-8"?>
 <ds:datastoreItem xmlns:ds="http://schemas.openxmlformats.org/officeDocument/2006/customXml" ds:itemID="{BC97364F-E7F9-4894-B84D-D5A5627E4240}">
   <ds:schemaRefs>
     <ds:schemaRef ds:uri="http://schemas.microsoft.com/office/2006/metadata/contentType"/>
@@ -1221,28 +1230,4 @@
     <ds:schemaRef ds:uri="http://schemas.microsoft.com/internal/obd"/>
   </ds:schemaRefs>
 </ds:datastoreItem>
-</file>
-
-<file path=customXml/itemProps2.xml><?xml version="1.0" encoding="utf-8"?>
-<ds:datastoreItem xmlns:ds="http://schemas.openxmlformats.org/officeDocument/2006/customXml" ds:itemID="{C5F1265B-978A-4AC5-A93D-C032FF95346B}">
-  <ds:schemaRefs>
-    <ds:schemaRef ds:uri="http://schemas.microsoft.com/sharepoint/v3/contenttype/forms"/>
-  </ds:schemaRefs>
-</ds:datastoreItem>
-</file>
-
-<file path=customXml/itemProps3.xml><?xml version="1.0" encoding="utf-8"?>
-<ds:datastoreItem xmlns:ds="http://schemas.openxmlformats.org/officeDocument/2006/customXml" ds:itemID="{1BD27D71-F5BC-442C-A084-57F37F4C3FDF}">
-  <ds:schemaRefs>
-    <ds:schemaRef ds:uri="http://purl.org/dc/terms/"/>
-    <ds:schemaRef ds:uri="http://www.w3.org/XML/1998/namespace"/>
-    <ds:schemaRef ds:uri="http://schemas.microsoft.com/office/2006/documentManagement/types"/>
-    <ds:schemaRef ds:uri="54a4078d-61f4-41b2-9134-514de36988b3"/>
-    <ds:schemaRef ds:uri="http://purl.org/dc/dcmitype/"/>
-    <ds:schemaRef ds:uri="http://schemas.microsoft.com/office/2006/metadata/properties"/>
-    <ds:schemaRef ds:uri="http://schemas.microsoft.com/office/infopath/2007/PartnerControls"/>
-    <ds:schemaRef ds:uri="http://purl.org/dc/elements/1.1/"/>
-    <ds:schemaRef ds:uri="http://schemas.openxmlformats.org/package/2006/metadata/core-properties"/>
-  </ds:schemaRefs>
-</ds:datastoreItem>
 </file>
</xml_diff>